<commit_message>
Fix typo in report for AB#10744
</commit_message>
<xml_diff>
--- a/Apps/WebClient/src/Server/Assets/Templates/EncounterReport.docx
+++ b/Apps/WebClient/src/Server/Assets/Templates/EncounterReport.docx
@@ -1066,7 +1066,19 @@
       <w:rPr>
         <w:rFonts w:ascii="Myriad-Pro, Calibri, Arial" w:hAnsi="Myriad-Pro, Calibri, Arial"/>
       </w:rPr>
-      <w:t xml:space="preserve">This record was generated by </w:t>
+      <w:t xml:space="preserve">This </w:t>
+    </w:r>
+    <w:r>
+      <w:rPr>
+        <w:rFonts w:ascii="Myriad-Pro, Calibri, Arial" w:hAnsi="Myriad-Pro, Calibri, Arial"/>
+      </w:rPr>
+      <w:t>report</w:t>
+    </w:r>
+    <w:r>
+      <w:rPr>
+        <w:rFonts w:ascii="Myriad-Pro, Calibri, Arial" w:hAnsi="Myriad-Pro, Calibri, Arial"/>
+      </w:rPr>
+      <w:t xml:space="preserve"> was generated by </w:t>
     </w:r>
     <w:r>
       <w:rPr>

</xml_diff>